<commit_message>
create terms of reference and project documentation
</commit_message>
<xml_diff>
--- a/documents/1 Обоснование Агрегатор проектов.docx
+++ b/documents/1 Обоснование Агрегатор проектов.docx
@@ -488,14 +488,12 @@
                 <w:sz w:val="28"/>
               </w:rPr>
             </w:pPr>
-            <w:proofErr w:type="spellStart"/>
             <w:r>
               <w:rPr>
                 <w:sz w:val="28"/>
               </w:rPr>
               <w:t>Выполнил</w:t>
             </w:r>
-            <w:proofErr w:type="spellEnd"/>
             <w:r>
               <w:rPr>
                 <w:spacing w:val="-3"/>
@@ -503,37 +501,12 @@
               </w:rPr>
               <w:t xml:space="preserve"> </w:t>
             </w:r>
-            <w:proofErr w:type="spellStart"/>
             <w:r>
               <w:rPr>
                 <w:spacing w:val="-2"/>
                 <w:sz w:val="28"/>
               </w:rPr>
-              <w:t>студент</w:t>
-            </w:r>
-            <w:proofErr w:type="spellEnd"/>
-            <w:r>
-              <w:rPr>
-                <w:spacing w:val="-2"/>
-                <w:sz w:val="28"/>
-              </w:rPr>
-              <w:t xml:space="preserve"> </w:t>
-            </w:r>
-            <w:proofErr w:type="spellStart"/>
-            <w:r>
-              <w:rPr>
-                <w:spacing w:val="-2"/>
-                <w:sz w:val="28"/>
-              </w:rPr>
-              <w:t>группы</w:t>
-            </w:r>
-            <w:proofErr w:type="spellEnd"/>
-            <w:r>
-              <w:rPr>
-                <w:spacing w:val="-2"/>
-                <w:sz w:val="28"/>
-              </w:rPr>
-              <w:t>:</w:t>
+              <w:t>студент группы:</w:t>
             </w:r>
           </w:p>
         </w:tc>
@@ -626,19 +599,11 @@
                 <w:sz w:val="28"/>
               </w:rPr>
             </w:pPr>
-            <w:proofErr w:type="spellStart"/>
             <w:r>
               <w:rPr>
                 <w:sz w:val="28"/>
               </w:rPr>
-              <w:t>Комогорцева</w:t>
-            </w:r>
-            <w:proofErr w:type="spellEnd"/>
-            <w:r>
-              <w:rPr>
-                <w:sz w:val="28"/>
-              </w:rPr>
-              <w:t xml:space="preserve"> Ю.В.</w:t>
+              <w:t>Комогорцева Ю.В.</w:t>
             </w:r>
           </w:p>
         </w:tc>
@@ -668,21 +633,12 @@
                 <w:sz w:val="28"/>
               </w:rPr>
             </w:pPr>
-            <w:proofErr w:type="spellStart"/>
             <w:r>
               <w:rPr>
                 <w:spacing w:val="-2"/>
                 <w:sz w:val="28"/>
               </w:rPr>
-              <w:t>Проверил</w:t>
-            </w:r>
-            <w:proofErr w:type="spellEnd"/>
-            <w:r>
-              <w:rPr>
-                <w:spacing w:val="-2"/>
-                <w:sz w:val="28"/>
-              </w:rPr>
-              <w:t>:</w:t>
+              <w:t>Проверил:</w:t>
             </w:r>
           </w:p>
         </w:tc>
@@ -704,21 +660,12 @@
                 <w:sz w:val="18"/>
               </w:rPr>
             </w:pPr>
-            <w:proofErr w:type="spellStart"/>
             <w:r>
               <w:rPr>
                 <w:sz w:val="18"/>
               </w:rPr>
-              <w:t>шифр</w:t>
+              <w:t xml:space="preserve">шифр </w:t>
             </w:r>
-            <w:proofErr w:type="spellEnd"/>
-            <w:r>
-              <w:rPr>
-                <w:sz w:val="18"/>
-              </w:rPr>
-              <w:t xml:space="preserve"> </w:t>
-            </w:r>
-            <w:proofErr w:type="spellStart"/>
             <w:r>
               <w:rPr>
                 <w:spacing w:val="-2"/>
@@ -726,7 +673,6 @@
               </w:rPr>
               <w:t>группы</w:t>
             </w:r>
-            <w:proofErr w:type="spellEnd"/>
           </w:p>
           <w:p>
             <w:pPr>
@@ -779,7 +725,6 @@
                 <w:sz w:val="18"/>
               </w:rPr>
             </w:pPr>
-            <w:proofErr w:type="spellStart"/>
             <w:r>
               <w:rPr>
                 <w:spacing w:val="-2"/>
@@ -787,7 +732,6 @@
               </w:rPr>
               <w:t>подпись</w:t>
             </w:r>
-            <w:proofErr w:type="spellEnd"/>
           </w:p>
           <w:p/>
           <w:p>
@@ -921,7 +865,6 @@
                 <w:sz w:val="18"/>
               </w:rPr>
             </w:pPr>
-            <w:proofErr w:type="spellStart"/>
             <w:r>
               <w:rPr>
                 <w:spacing w:val="-2"/>
@@ -929,7 +872,6 @@
               </w:rPr>
               <w:t>должность</w:t>
             </w:r>
-            <w:proofErr w:type="spellEnd"/>
           </w:p>
         </w:tc>
         <w:tc>
@@ -965,7 +907,6 @@
                 <w:sz w:val="18"/>
               </w:rPr>
             </w:pPr>
-            <w:proofErr w:type="spellStart"/>
             <w:r>
               <w:rPr>
                 <w:spacing w:val="-2"/>
@@ -973,7 +914,6 @@
               </w:rPr>
               <w:t>подпись</w:t>
             </w:r>
-            <w:proofErr w:type="spellEnd"/>
           </w:p>
         </w:tc>
         <w:tc>
@@ -1010,14 +950,12 @@
                 <w:sz w:val="18"/>
               </w:rPr>
             </w:pPr>
-            <w:proofErr w:type="spellStart"/>
             <w:r>
               <w:rPr>
                 <w:sz w:val="18"/>
               </w:rPr>
               <w:t>Фамилия</w:t>
             </w:r>
-            <w:proofErr w:type="spellEnd"/>
             <w:r>
               <w:rPr>
                 <w:spacing w:val="-5"/>
@@ -1164,27 +1102,15 @@
           <w:szCs w:val="28"/>
         </w:rPr>
       </w:pPr>
-      <w:proofErr w:type="spellStart"/>
-      <w:r>
-        <w:rPr>
-          <w:rFonts w:ascii="Times New Roman" w:hAnsi="Times New Roman"/>
-          <w:b/>
-          <w:bCs/>
-          <w:sz w:val="28"/>
-          <w:szCs w:val="28"/>
-        </w:rPr>
-        <w:t>Комогорцева</w:t>
-      </w:r>
-      <w:proofErr w:type="spellEnd"/>
-      <w:r>
-        <w:rPr>
-          <w:rFonts w:ascii="Times New Roman" w:hAnsi="Times New Roman"/>
-          <w:b/>
-          <w:bCs/>
-          <w:sz w:val="28"/>
-          <w:szCs w:val="28"/>
-        </w:rPr>
-        <w:t xml:space="preserve"> Юлия Владимировна, ИСТб-19-2</w:t>
+      <w:r>
+        <w:rPr>
+          <w:rFonts w:ascii="Times New Roman" w:hAnsi="Times New Roman"/>
+          <w:b/>
+          <w:bCs/>
+          <w:sz w:val="28"/>
+          <w:szCs w:val="28"/>
+        </w:rPr>
+        <w:t>Комогорцева Юлия Владимировна, ИСТб-19-2</w:t>
       </w:r>
     </w:p>
     <w:p>
@@ -1203,27 +1129,15 @@
           <w:szCs w:val="28"/>
         </w:rPr>
       </w:pPr>
-      <w:proofErr w:type="spellStart"/>
-      <w:r>
-        <w:rPr>
-          <w:rFonts w:ascii="Times New Roman" w:hAnsi="Times New Roman"/>
-          <w:b/>
-          <w:bCs/>
-          <w:sz w:val="28"/>
-          <w:szCs w:val="28"/>
-        </w:rPr>
-        <w:t>Бахвалова</w:t>
-      </w:r>
-      <w:proofErr w:type="spellEnd"/>
-      <w:r>
-        <w:rPr>
-          <w:rFonts w:ascii="Times New Roman" w:hAnsi="Times New Roman"/>
-          <w:b/>
-          <w:bCs/>
-          <w:sz w:val="28"/>
-          <w:szCs w:val="28"/>
-        </w:rPr>
-        <w:t xml:space="preserve"> Зинаида Андреевна</w:t>
+      <w:r>
+        <w:rPr>
+          <w:rFonts w:ascii="Times New Roman" w:hAnsi="Times New Roman"/>
+          <w:b/>
+          <w:bCs/>
+          <w:sz w:val="28"/>
+          <w:szCs w:val="28"/>
+        </w:rPr>
+        <w:t>Бахвалова Зинаида Андреевна</w:t>
       </w:r>
     </w:p>
     <w:p>
@@ -1601,7 +1515,25 @@
           <w:sz w:val="28"/>
           <w:szCs w:val="28"/>
         </w:rPr>
-        <w:t>Хакатоны - опыт разработки</w:t>
+        <w:t xml:space="preserve">Хакатоны </w:t>
+      </w:r>
+      <w:r>
+        <w:rPr>
+          <w:rFonts w:ascii="Times New Roman" w:hAnsi="Times New Roman"/>
+          <w:bCs/>
+          <w:sz w:val="28"/>
+          <w:szCs w:val="28"/>
+        </w:rPr>
+        <w:t xml:space="preserve">– </w:t>
+      </w:r>
+      <w:r>
+        <w:rPr>
+          <w:rFonts w:ascii="Times New Roman" w:hAnsi="Times New Roman"/>
+          <w:bCs/>
+          <w:sz w:val="28"/>
+          <w:szCs w:val="28"/>
+        </w:rPr>
+        <w:t>опыт разработки</w:t>
       </w:r>
       <w:r>
         <w:rPr>

</xml_diff>